<commit_message>
fixed the way title and org format
</commit_message>
<xml_diff>
--- a/lookbook output.docx
+++ b/lookbook output.docx
@@ -48,7 +48,7 @@
     </w:p>
     <w:p>
       <w:r>
-        <w:t>Generated on: 2025-09-11 10:07:46</w:t>
+        <w:t>Generated on: 2025-09-11 13:13:41</w:t>
       </w:r>
     </w:p>
     <w:p>
@@ -127,7 +127,7 @@
           </w:p>
           <w:p>
             <w:r>
-              <w:t>ADL, Senior Advisor for External Affairs, ADL</w:t>
+              <w:t>Senior Advisor for External Affairs, ADL, ADL</w:t>
             </w:r>
             <w:r>
               <w:br/>
@@ -247,7 +247,7 @@
           </w:p>
           <w:p>
             <w:r>
-              <w:t>EDF Board, Chair</w:t>
+              <w:t>Chair, EDF Board</w:t>
             </w:r>
             <w:r>
               <w:br/>
@@ -371,7 +371,7 @@
           </w:p>
           <w:p>
             <w:r>
-              <w:t>Prudential, President, Retirement Strategies at Prudential and Head of Prudential’s Global Retirement Center of Excellence</w:t>
+              <w:t>President, Retirement Strategies at Prudential and Head of Prudential’s Global Retirement Center of Excellence, Prudential</w:t>
             </w:r>
             <w:r>
               <w:br/>
@@ -495,7 +495,7 @@
           </w:p>
           <w:p>
             <w:r>
-              <w:t>Lockheed Martin Corporation, Vice President and Associate General Counsel for Transactions, Privacy, ERISA, Environmental, IP, and Real Estate Law, Lockheed Martin Corporation</w:t>
+              <w:t>Vice President and Associate General Counsel for Transactions, Privacy, ERISA, Environmental, IP, and Real Estate Law, Lockheed Martin Corporation, Lockheed Martin Corporation</w:t>
             </w:r>
             <w:r>
               <w:br/>
@@ -591,7 +591,7 @@
           </w:p>
           <w:p>
             <w:r>
-              <w:t xml:space="preserve">Lavery, Selvaggi, Abromitis &amp; Cohen, P.C., </w:t>
+              <w:t>, Lavery, Selvaggi, Abromitis &amp; Cohen, P.C.</w:t>
             </w:r>
             <w:r>
               <w:br/>
@@ -695,7 +695,7 @@
           </w:p>
           <w:p>
             <w:r>
-              <w:t>Capstone, Senior Advisor</w:t>
+              <w:t>Senior Advisor, Capstone</w:t>
             </w:r>
             <w:r>
               <w:br/>
@@ -816,7 +816,7 @@
           </w:p>
           <w:p>
             <w:r>
-              <w:t>Campbell Family Foundation, Vice President</w:t>
+              <w:t>Vice President, Campbell Family Foundation</w:t>
             </w:r>
             <w:r>
               <w:br/>
@@ -1004,7 +1004,7 @@
           </w:p>
           <w:p>
             <w:r>
-              <w:t>Philips (Health Systems, Philips North America), Vice President, Government Sales and Business Strategy</w:t>
+              <w:t>Vice President, Government Sales and Business Strategy, Philips (Health Systems, Philips North America)</w:t>
             </w:r>
             <w:r>
               <w:br/>
@@ -1116,7 +1116,7 @@
           </w:p>
           <w:p>
             <w:r>
-              <w:t>Leidos, President of Health and Civil Sector, Leidos</w:t>
+              <w:t>President of Health and Civil Sector, Leidos, Leidos</w:t>
             </w:r>
             <w:r>
               <w:br/>
@@ -1240,7 +1240,7 @@
           </w:p>
           <w:p>
             <w:r>
-              <w:t>EDF Board, Chairperson</w:t>
+              <w:t>Chairperson, EDF Board</w:t>
             </w:r>
             <w:r>
               <w:br/>
@@ -1346,7 +1346,7 @@
           </w:p>
           <w:p>
             <w:r>
-              <w:t>Diane J. and Robert A. McDonald Family Foundation, Co-Founder, Director</w:t>
+              <w:t>Co-Founder, Director, Diane J. and Robert A. McDonald Family Foundation</w:t>
             </w:r>
             <w:r>
               <w:br/>
@@ -1470,7 +1470,7 @@
           </w:p>
           <w:p>
             <w:r>
-              <w:t>KPMG, President &amp; Chair, KPMG Foundation</w:t>
+              <w:t>President &amp; Chair, KPMG Foundation, KPMG</w:t>
             </w:r>
             <w:r>
               <w:br/>
@@ -1579,7 +1579,7 @@
           </w:p>
           <w:p>
             <w:r>
-              <w:t>EMD Serono, Vice President, Global Patient Insights and Advocacy</w:t>
+              <w:t>Vice President, Global Patient Insights and Advocacy, EMD Serono</w:t>
             </w:r>
             <w:r>
               <w:br/>
@@ -1694,7 +1694,7 @@
           </w:p>
           <w:p>
             <w:r>
-              <w:t>Eden Rock Advisors LLC, Founder and CEO</w:t>
+              <w:t>Founder and CEO, Eden Rock Advisors LLC</w:t>
             </w:r>
             <w:r>
               <w:br/>
@@ -1894,7 +1894,7 @@
           </w:p>
           <w:p>
             <w:r>
-              <w:t>Elizabeth Dole Foundation, Chief Operating Officer</w:t>
+              <w:t>Chief Operating Officer, Elizabeth Dole Foundation</w:t>
             </w:r>
             <w:r>
               <w:br/>
@@ -2072,7 +2072,7 @@
           </w:p>
           <w:p>
             <w:r>
-              <w:t>Elizabeth Dole Foundation, Director of Development</w:t>
+              <w:t>Director of Development, Elizabeth Dole Foundation</w:t>
             </w:r>
             <w:r>
               <w:br/>
@@ -2142,7 +2142,7 @@
           </w:p>
           <w:p>
             <w:r>
-              <w:t>Elizabeth Dole Foundation, Chief Development Officer</w:t>
+              <w:t>Chief Development Officer, Elizabeth Dole Foundation</w:t>
             </w:r>
             <w:r>
               <w:br/>
@@ -2246,7 +2246,7 @@
           </w:p>
           <w:p>
             <w:r>
-              <w:t>Elizabeth Dole Foundation, Chief Executive Officer</w:t>
+              <w:t>Chief Executive Officer, Elizabeth Dole Foundation</w:t>
             </w:r>
             <w:r>
               <w:br/>
@@ -2352,7 +2352,7 @@
           </w:p>
           <w:p>
             <w:r>
-              <w:t>Elizabeth Dole Foundation, Vice President, Events</w:t>
+              <w:t>Vice President, Events, Elizabeth Dole Foundation</w:t>
             </w:r>
             <w:r>
               <w:br/>
@@ -2494,7 +2494,7 @@
           </w:p>
           <w:p>
             <w:r>
-              <w:t>United Arab Emirates (UAE), Ambassador</w:t>
+              <w:t>Ambassador, United Arab Emirates (UAE)</w:t>
             </w:r>
             <w:r>
               <w:br/>
@@ -2702,7 +2702,7 @@
           </w:p>
           <w:p>
             <w:r>
-              <w:t>Samsung, Community Impact Leader</w:t>
+              <w:t>Community Impact Leader, Samsung</w:t>
             </w:r>
             <w:r>
               <w:br/>
@@ -2887,7 +2887,7 @@
           </w:p>
           <w:p>
             <w:r>
-              <w:t>Blue Water Thinking Group, Chief Growth Officer</w:t>
+              <w:t>Chief Growth Officer, Blue Water Thinking Group</w:t>
             </w:r>
             <w:r>
               <w:br/>
@@ -2982,7 +2982,7 @@
           </w:p>
           <w:p>
             <w:r>
-              <w:t>Otsuka America, Inc, Director of Alliance Development, Government Affairs</w:t>
+              <w:t>Director of Alliance Development, Government Affairs, Otsuka America, Inc</w:t>
             </w:r>
             <w:r>
               <w:br/>
@@ -3194,7 +3194,7 @@
           </w:p>
           <w:p>
             <w:r>
-              <w:t>Hilton Hotels (Hilton Worldwide), President, Americas</w:t>
+              <w:t>President, Americas, Hilton Hotels (Hilton Worldwide)</w:t>
             </w:r>
             <w:r>
               <w:br/>
@@ -3315,7 +3315,7 @@
           </w:p>
           <w:p>
             <w:r>
-              <w:t>Lockheed Martin Corporation, SVP &amp; Chief Communications Officer</w:t>
+              <w:t>SVP &amp; Chief Communications Officer, Lockheed Martin Corporation</w:t>
             </w:r>
             <w:r>
               <w:br/>
@@ -3463,7 +3463,7 @@
           </w:p>
           <w:p>
             <w:r>
-              <w:t>U.S. Department of Transportation, Former Secretary of Transportation</w:t>
+              <w:t>Former Secretary of Transportation, U.S. Department of Transportation</w:t>
             </w:r>
             <w:r>
               <w:br/>
@@ -3533,7 +3533,7 @@
           </w:p>
           <w:p>
             <w:r>
-              <w:t>Penske Media Corporation, Vice Chairman</w:t>
+              <w:t>Vice Chairman, Penske Media Corporation</w:t>
             </w:r>
             <w:r>
               <w:br/>
@@ -3765,7 +3765,7 @@
           </w:p>
           <w:p>
             <w:r>
-              <w:t>Bob and Dolores Hope Foundation, Board Member</w:t>
+              <w:t>Board Member, Bob and Dolores Hope Foundation</w:t>
             </w:r>
             <w:r>
               <w:br/>
@@ -3871,7 +3871,7 @@
           </w:p>
           <w:p>
             <w:r>
-              <w:t>Morgan Stanley, Head of Geopolitical Advisory</w:t>
+              <w:t>Head of Geopolitical Advisory, Morgan Stanley</w:t>
             </w:r>
             <w:r>
               <w:br/>
@@ -4096,7 +4096,7 @@
           </w:p>
           <w:p>
             <w:r>
-              <w:t>West Point Association of Graduates, President &amp; CEO</w:t>
+              <w:t>President &amp; CEO, West Point Association of Graduates</w:t>
             </w:r>
             <w:r>
               <w:br/>
@@ -4376,7 +4376,7 @@
           </w:p>
           <w:p>
             <w:r>
-              <w:t>Bob and Dolores Hope Foundation, President &amp; Chief Operating Officer</w:t>
+              <w:t>President &amp; Chief Operating Officer, Bob and Dolores Hope Foundation</w:t>
             </w:r>
             <w:r>
               <w:br/>
@@ -4516,7 +4516,7 @@
           </w:p>
           <w:p>
             <w:r>
-              <w:t>Pritzker Military Foundation, Board Member</w:t>
+              <w:t>Board Member, Pritzker Military Foundation</w:t>
             </w:r>
             <w:r>
               <w:br/>
@@ -4690,7 +4690,7 @@
           </w:p>
           <w:p>
             <w:r>
-              <w:t>Consulate General of Canada in New York, Consul General</w:t>
+              <w:t>Consul General, Consulate General of Canada in New York</w:t>
             </w:r>
             <w:r>
               <w:br/>
@@ -4796,7 +4796,7 @@
           </w:p>
           <w:p>
             <w:r>
-              <w:t>Strada Education, Executive Vice President, Chief Administrative Officer, and Chief of Staff, Strada Education</w:t>
+              <w:t>Executive Vice President, Chief Administrative Officer, and Chief of Staff, Strada Education, Strada Education</w:t>
             </w:r>
             <w:r>
               <w:br/>
@@ -4882,7 +4882,7 @@
           </w:p>
           <w:p>
             <w:r>
-              <w:t>Philip Morris International, VP, Chief Civil Society &amp; Underage Prevention Officer</w:t>
+              <w:t>VP, Chief Civil Society &amp; Underage Prevention Officer, Philip Morris International</w:t>
             </w:r>
             <w:r>
               <w:br/>
@@ -4988,7 +4988,7 @@
           </w:p>
           <w:p>
             <w:r>
-              <w:t>Morgan Stanley, Managing Director</w:t>
+              <w:t>Managing Director, Morgan Stanley</w:t>
             </w:r>
             <w:r>
               <w:br/>
@@ -5060,7 +5060,7 @@
           </w:p>
           <w:p>
             <w:r>
-              <w:t>Maximus, Vice President, Federal Health</w:t>
+              <w:t>Vice President, Federal Health, Maximus</w:t>
             </w:r>
             <w:r>
               <w:br/>
@@ -5132,7 +5132,7 @@
           </w:p>
           <w:p>
             <w:r>
-              <w:t>Lockheed Martin Corporation, Senior Vice President and General Counsel</w:t>
+              <w:t>Senior Vice President and General Counsel, Lockheed Martin Corporation</w:t>
             </w:r>
             <w:r>
               <w:br/>
@@ -5247,7 +5247,7 @@
           </w:p>
           <w:p>
             <w:r>
-              <w:t>Booz Allen Hamilton, Executive Vice President, Chief Medical Officer</w:t>
+              <w:t>Executive Vice President, Chief Medical Officer, Booz Allen Hamilton</w:t>
             </w:r>
             <w:r>
               <w:br/>
@@ -5340,7 +5340,7 @@
           </w:p>
           <w:p>
             <w:r>
-              <w:t>Blackstone, Senior Managing Director of Government Relations</w:t>
+              <w:t>Senior Managing Director of Government Relations, Blackstone</w:t>
             </w:r>
             <w:r>
               <w:br/>
@@ -5455,7 +5455,7 @@
           </w:p>
           <w:p>
             <w:r>
-              <w:t>Philip Morris International, Senior Manager, Civil Society &amp; Strategic Content</w:t>
+              <w:t>Senior Manager, Civil Society &amp; Strategic Content, Philip Morris International</w:t>
             </w:r>
             <w:r>
               <w:br/>
@@ -5525,7 +5525,7 @@
           </w:p>
           <w:p>
             <w:r>
-              <w:t>Philip Morris International, Senior Vice President, Corporate Development</w:t>
+              <w:t>Senior Vice President, Corporate Development, Philip Morris International</w:t>
             </w:r>
             <w:r>
               <w:br/>
@@ -5606,7 +5606,7 @@
           </w:p>
           <w:p>
             <w:r>
-              <w:t>JPMorgan Chase &amp; Co., Managing Director and Global Head of Military and Veterans Affairs</w:t>
+              <w:t>Managing Director and Global Head of Military and Veterans Affairs, JPMorgan Chase &amp; Co.</w:t>
             </w:r>
             <w:r>
               <w:br/>
@@ -5721,7 +5721,7 @@
           </w:p>
           <w:p>
             <w:r>
-              <w:t>KPMG, Principal, Growth &amp; Strategy – Account Lead Partner</w:t>
+              <w:t>Principal, Growth &amp; Strategy – Account Lead Partner, KPMG</w:t>
             </w:r>
             <w:r>
               <w:br/>
@@ -5827,7 +5827,7 @@
           </w:p>
           <w:p>
             <w:r>
-              <w:t>CGI Federal, Director, Federal Services</w:t>
+              <w:t>Director, Federal Services, CGI Federal</w:t>
             </w:r>
             <w:r>
               <w:br/>
@@ -5911,7 +5911,7 @@
           </w:p>
           <w:p>
             <w:r>
-              <w:t>John A. Hartford Foundation, Acting President</w:t>
+              <w:t>Acting President, John A. Hartford Foundation</w:t>
             </w:r>
             <w:r>
               <w:br/>
@@ -5995,7 +5995,7 @@
           </w:p>
           <w:p>
             <w:r>
-              <w:t>NBC Universal, Anchor, TODAY; Hidden Heroes Ambassador</w:t>
+              <w:t>Anchor, TODAY; Hidden Heroes Ambassador, NBC Universal</w:t>
             </w:r>
             <w:r>
               <w:br/>
@@ -6085,7 +6085,7 @@
           </w:p>
           <w:p>
             <w:r>
-              <w:t>Philip Morris International, President Americas &amp; U.S. CEO</w:t>
+              <w:t>President Americas &amp; U.S. CEO, Philip Morris International</w:t>
             </w:r>
             <w:r>
               <w:br/>
@@ -6181,7 +6181,7 @@
           </w:p>
           <w:p>
             <w:r>
-              <w:t>Restaurant Brands International, Vice President, Head of U.S. Government Relations and Community Affairs</w:t>
+              <w:t>Vice President, Head of U.S. Government Relations and Community Affairs, Restaurant Brands International</w:t>
             </w:r>
             <w:r>
               <w:br/>
@@ -6299,7 +6299,7 @@
           </w:p>
           <w:p>
             <w:r>
-              <w:t>JPMorgan Chase &amp; Co., Global Head of Diversity, Opportunity &amp; Inclusion and Vice Chair, Commercial Banking</w:t>
+              <w:t>Global Head of Diversity, Opportunity &amp; Inclusion and Vice Chair, Commercial Banking, JPMorgan Chase &amp; Co.</w:t>
             </w:r>
             <w:r>
               <w:br/>
@@ -6395,7 +6395,7 @@
           </w:p>
           <w:p>
             <w:r>
-              <w:t>Elizabeth Dole Foundation, Hidden Heroes Campaign Chair</w:t>
+              <w:t>Hidden Heroes Campaign Chair, Elizabeth Dole Foundation</w:t>
             </w:r>
             <w:r>
               <w:br/>
@@ -6470,7 +6470,7 @@
           </w:p>
           <w:p>
             <w:r>
-              <w:t>Intercontinental Exchange Inc. (ICE), Senior Vice President Futures Exchanges</w:t>
+              <w:t>Senior Vice President Futures Exchanges, Intercontinental Exchange Inc. (ICE)</w:t>
             </w:r>
             <w:r>
               <w:br/>
@@ -6551,7 +6551,7 @@
           </w:p>
           <w:p>
             <w:r>
-              <w:t>McKinsey and Company Inc., Leader, North American and European Cyber Practice</w:t>
+              <w:t>Leader, North American and European Cyber Practice, McKinsey and Company Inc.</w:t>
             </w:r>
             <w:r>
               <w:br/>
@@ -6748,7 +6748,7 @@
           </w:p>
           <w:p>
             <w:r>
-              <w:t>EDF Board, Vice-Chair</w:t>
+              <w:t>Vice-Chair, EDF Board</w:t>
             </w:r>
             <w:r>
               <w:br/>

</xml_diff>